<commit_message>
Latest files and folders
</commit_message>
<xml_diff>
--- a/Milestone 6/User Guide.docx
+++ b/Milestone 6/User Guide.docx
@@ -38,7 +38,7 @@
                     <pic:cNvPicPr/>
                   </pic:nvPicPr>
                   <pic:blipFill>
-                    <a:blip r:embed="rId4"/>
+                    <a:blip r:embed="rId7"/>
                     <a:stretch>
                       <a:fillRect/>
                     </a:stretch>
@@ -123,7 +123,7 @@
                     <pic:cNvPicPr/>
                   </pic:nvPicPr>
                   <pic:blipFill>
-                    <a:blip r:embed="rId5"/>
+                    <a:blip r:embed="rId8"/>
                     <a:stretch>
                       <a:fillRect/>
                     </a:stretch>
@@ -178,14 +178,22 @@
     </w:p>
     <w:p>
       <w:r>
-        <w:t xml:space="preserve">The second page of the web application will contain the evaluation metrics of the model. Metrics such as the accuracy, precision, recall and f1 score will be displayed. Additionally, the percentage of eligible customers for the baseline model as well as the random forest model will be available. The increase in the number of eligible customers will be calculated and displayed as well. Furthermore, a feature importance plot will be shown on this page to allow the user to view the most relevant feature at a given time. This will allow for informed decisions to be made regarding the features that affect eligibility. </w:t>
+        <w:t>The second page of the web application will contain the evaluation metrics of the model. Metrics such as the accuracy, precision, recall and f1 score will be displayed. Additionally, the percentage of eligible customers for the baseline model as well as the random forest model will be available. The increase in the number of eligible customers will be calculated and displayed as well. Furthermore, a feature importance plot will be shown on this page to allow the user to view the most relevant feature at a given time. This will allow for informed decisions to be made regarding the features that affect eligibility.</w:t>
       </w:r>
     </w:p>
+    <w:p>
+      <w:r>
+        <w:t>The newly created records along with their predictions will be saved to a csv file for further analysis by the business.</w:t>
+      </w:r>
+    </w:p>
+    <w:p/>
+    <w:p/>
     <w:p>
       <w:r>
         <w:rPr>
           <w:noProof/>
         </w:rPr>
+        <w:lastRenderedPageBreak/>
         <w:drawing>
           <wp:inline distT="0" distB="0" distL="0" distR="0" wp14:anchorId="14CACEEF" wp14:editId="0DCB53B2">
             <wp:extent cx="5189220" cy="2805284"/>
@@ -202,7 +210,7 @@
                     <pic:cNvPicPr/>
                   </pic:nvPicPr>
                   <pic:blipFill>
-                    <a:blip r:embed="rId6"/>
+                    <a:blip r:embed="rId9"/>
                     <a:stretch>
                       <a:fillRect/>
                     </a:stretch>
@@ -273,7 +281,6 @@
         <w:rPr>
           <w:noProof/>
         </w:rPr>
-        <w:lastRenderedPageBreak/>
         <w:drawing>
           <wp:inline distT="0" distB="0" distL="0" distR="0" wp14:anchorId="70DE13E8" wp14:editId="12AE9C93">
             <wp:extent cx="5943600" cy="2506345"/>
@@ -290,7 +297,7 @@
                     <pic:cNvPicPr/>
                   </pic:nvPicPr>
                   <pic:blipFill>
-                    <a:blip r:embed="rId7"/>
+                    <a:blip r:embed="rId10"/>
                     <a:stretch>
                       <a:fillRect/>
                     </a:stretch>
@@ -1682,4 +1689,205 @@
     </a:ext>
   </a:extLst>
 </a:theme>
+</file>
+
+<file path=customXml/item1.xml><?xml version="1.0" encoding="utf-8"?>
+<p:properties xmlns:p="http://schemas.microsoft.com/office/2006/metadata/properties" xmlns:xsi="http://www.w3.org/2001/XMLSchema-instance" xmlns:pc="http://schemas.microsoft.com/office/infopath/2007/PartnerControls">
+  <documentManagement/>
+</p:properties>
+</file>
+
+<file path=customXml/item2.xml><?xml version="1.0" encoding="utf-8"?>
+<ct:contentTypeSchema xmlns:ct="http://schemas.microsoft.com/office/2006/metadata/contentType" xmlns:ma="http://schemas.microsoft.com/office/2006/metadata/properties/metaAttributes" ct:_="" ma:_="" ma:contentTypeName="Document" ma:contentTypeID="0x0101000C2C92E776AEB24DBA5A2AF9547F0EDA" ma:contentTypeVersion="4" ma:contentTypeDescription="Create a new document." ma:contentTypeScope="" ma:versionID="4c77a9d204e1005a94b4c7effae70d43">
+  <xsd:schema xmlns:xsd="http://www.w3.org/2001/XMLSchema" xmlns:xs="http://www.w3.org/2001/XMLSchema" xmlns:p="http://schemas.microsoft.com/office/2006/metadata/properties" xmlns:ns2="0f457e27-6af7-4b6e-a954-e955a3f40dc6" targetNamespace="http://schemas.microsoft.com/office/2006/metadata/properties" ma:root="true" ma:fieldsID="0022379e1b24c35743057c8d345884f2" ns2:_="">
+    <xsd:import namespace="0f457e27-6af7-4b6e-a954-e955a3f40dc6"/>
+    <xsd:element name="properties">
+      <xsd:complexType>
+        <xsd:sequence>
+          <xsd:element name="documentManagement">
+            <xsd:complexType>
+              <xsd:all>
+                <xsd:element ref="ns2:MediaServiceMetadata" minOccurs="0"/>
+                <xsd:element ref="ns2:MediaServiceFastMetadata" minOccurs="0"/>
+                <xsd:element ref="ns2:MediaServiceSearchProperties" minOccurs="0"/>
+                <xsd:element ref="ns2:MediaServiceObjectDetectorVersions" minOccurs="0"/>
+              </xsd:all>
+            </xsd:complexType>
+          </xsd:element>
+        </xsd:sequence>
+      </xsd:complexType>
+    </xsd:element>
+  </xsd:schema>
+  <xsd:schema xmlns:xsd="http://www.w3.org/2001/XMLSchema" xmlns:xs="http://www.w3.org/2001/XMLSchema" xmlns:dms="http://schemas.microsoft.com/office/2006/documentManagement/types" xmlns:pc="http://schemas.microsoft.com/office/infopath/2007/PartnerControls" targetNamespace="0f457e27-6af7-4b6e-a954-e955a3f40dc6" elementFormDefault="qualified">
+    <xsd:import namespace="http://schemas.microsoft.com/office/2006/documentManagement/types"/>
+    <xsd:import namespace="http://schemas.microsoft.com/office/infopath/2007/PartnerControls"/>
+    <xsd:element name="MediaServiceMetadata" ma:index="8" nillable="true" ma:displayName="MediaServiceMetadata" ma:hidden="true" ma:internalName="MediaServiceMetadata" ma:readOnly="true">
+      <xsd:simpleType>
+        <xsd:restriction base="dms:Note"/>
+      </xsd:simpleType>
+    </xsd:element>
+    <xsd:element name="MediaServiceFastMetadata" ma:index="9" nillable="true" ma:displayName="MediaServiceFastMetadata" ma:hidden="true" ma:internalName="MediaServiceFastMetadata" ma:readOnly="true">
+      <xsd:simpleType>
+        <xsd:restriction base="dms:Note"/>
+      </xsd:simpleType>
+    </xsd:element>
+    <xsd:element name="MediaServiceSearchProperties" ma:index="10" nillable="true" ma:displayName="MediaServiceSearchProperties" ma:hidden="true" ma:internalName="MediaServiceSearchProperties" ma:readOnly="true">
+      <xsd:simpleType>
+        <xsd:restriction base="dms:Note"/>
+      </xsd:simpleType>
+    </xsd:element>
+    <xsd:element name="MediaServiceObjectDetectorVersions" ma:index="11" nillable="true" ma:displayName="MediaServiceObjectDetectorVersions" ma:hidden="true" ma:indexed="true" ma:internalName="MediaServiceObjectDetectorVersions" ma:readOnly="true">
+      <xsd:simpleType>
+        <xsd:restriction base="dms:Text"/>
+      </xsd:simpleType>
+    </xsd:element>
+  </xsd:schema>
+  <xsd:schema xmlns="http://schemas.openxmlformats.org/package/2006/metadata/core-properties" xmlns:xsd="http://www.w3.org/2001/XMLSchema" xmlns:xsi="http://www.w3.org/2001/XMLSchema-instance" xmlns:dc="http://purl.org/dc/elements/1.1/" xmlns:dcterms="http://purl.org/dc/terms/" xmlns:odoc="http://schemas.microsoft.com/internal/obd" targetNamespace="http://schemas.openxmlformats.org/package/2006/metadata/core-properties" elementFormDefault="qualified" attributeFormDefault="unqualified" blockDefault="#all">
+    <xsd:import namespace="http://purl.org/dc/elements/1.1/" schemaLocation="http://dublincore.org/schemas/xmls/qdc/2003/04/02/dc.xsd"/>
+    <xsd:import namespace="http://purl.org/dc/terms/" schemaLocation="http://dublincore.org/schemas/xmls/qdc/2003/04/02/dcterms.xsd"/>
+    <xsd:element name="coreProperties" type="CT_coreProperties"/>
+    <xsd:complexType name="CT_coreProperties">
+      <xsd:all>
+        <xsd:element ref="dc:creator" minOccurs="0" maxOccurs="1"/>
+        <xsd:element ref="dcterms:created" minOccurs="0" maxOccurs="1"/>
+        <xsd:element ref="dc:identifier" minOccurs="0" maxOccurs="1"/>
+        <xsd:element name="contentType" minOccurs="0" maxOccurs="1" type="xsd:string" ma:index="0" ma:displayName="Content Type"/>
+        <xsd:element ref="dc:title" minOccurs="0" maxOccurs="1" ma:index="4" ma:displayName="Title"/>
+        <xsd:element ref="dc:subject" minOccurs="0" maxOccurs="1"/>
+        <xsd:element ref="dc:description" minOccurs="0" maxOccurs="1"/>
+        <xsd:element name="keywords" minOccurs="0" maxOccurs="1" type="xsd:string"/>
+        <xsd:element ref="dc:language" minOccurs="0" maxOccurs="1"/>
+        <xsd:element name="category" minOccurs="0" maxOccurs="1" type="xsd:string"/>
+        <xsd:element name="version" minOccurs="0" maxOccurs="1" type="xsd:string"/>
+        <xsd:element name="revision" minOccurs="0" maxOccurs="1" type="xsd:string">
+          <xsd:annotation>
+            <xsd:documentation>
+                        This value indicates the number of saves or revisions. The application is responsible for updating this value after each revision.
+                    </xsd:documentation>
+          </xsd:annotation>
+        </xsd:element>
+        <xsd:element name="lastModifiedBy" minOccurs="0" maxOccurs="1" type="xsd:string"/>
+        <xsd:element ref="dcterms:modified" minOccurs="0" maxOccurs="1"/>
+        <xsd:element name="contentStatus" minOccurs="0" maxOccurs="1" type="xsd:string"/>
+      </xsd:all>
+    </xsd:complexType>
+  </xsd:schema>
+  <xs:schema xmlns:pc="http://schemas.microsoft.com/office/infopath/2007/PartnerControls" xmlns:xs="http://www.w3.org/2001/XMLSchema" targetNamespace="http://schemas.microsoft.com/office/infopath/2007/PartnerControls" elementFormDefault="qualified" attributeFormDefault="unqualified">
+    <xs:element name="Person">
+      <xs:complexType>
+        <xs:sequence>
+          <xs:element ref="pc:DisplayName" minOccurs="0"/>
+          <xs:element ref="pc:AccountId" minOccurs="0"/>
+          <xs:element ref="pc:AccountType" minOccurs="0"/>
+        </xs:sequence>
+      </xs:complexType>
+    </xs:element>
+    <xs:element name="DisplayName" type="xs:string"/>
+    <xs:element name="AccountId" type="xs:string"/>
+    <xs:element name="AccountType" type="xs:string"/>
+    <xs:element name="BDCAssociatedEntity">
+      <xs:complexType>
+        <xs:sequence>
+          <xs:element ref="pc:BDCEntity" minOccurs="0" maxOccurs="unbounded"/>
+        </xs:sequence>
+        <xs:attribute ref="pc:EntityNamespace"/>
+        <xs:attribute ref="pc:EntityName"/>
+        <xs:attribute ref="pc:SystemInstanceName"/>
+        <xs:attribute ref="pc:AssociationName"/>
+      </xs:complexType>
+    </xs:element>
+    <xs:attribute name="EntityNamespace" type="xs:string"/>
+    <xs:attribute name="EntityName" type="xs:string"/>
+    <xs:attribute name="SystemInstanceName" type="xs:string"/>
+    <xs:attribute name="AssociationName" type="xs:string"/>
+    <xs:element name="BDCEntity">
+      <xs:complexType>
+        <xs:sequence>
+          <xs:element ref="pc:EntityDisplayName" minOccurs="0"/>
+          <xs:element ref="pc:EntityInstanceReference" minOccurs="0"/>
+          <xs:element ref="pc:EntityId1" minOccurs="0"/>
+          <xs:element ref="pc:EntityId2" minOccurs="0"/>
+          <xs:element ref="pc:EntityId3" minOccurs="0"/>
+          <xs:element ref="pc:EntityId4" minOccurs="0"/>
+          <xs:element ref="pc:EntityId5" minOccurs="0"/>
+        </xs:sequence>
+      </xs:complexType>
+    </xs:element>
+    <xs:element name="EntityDisplayName" type="xs:string"/>
+    <xs:element name="EntityInstanceReference" type="xs:string"/>
+    <xs:element name="EntityId1" type="xs:string"/>
+    <xs:element name="EntityId2" type="xs:string"/>
+    <xs:element name="EntityId3" type="xs:string"/>
+    <xs:element name="EntityId4" type="xs:string"/>
+    <xs:element name="EntityId5" type="xs:string"/>
+    <xs:element name="Terms">
+      <xs:complexType>
+        <xs:sequence>
+          <xs:element ref="pc:TermInfo" minOccurs="0" maxOccurs="unbounded"/>
+        </xs:sequence>
+      </xs:complexType>
+    </xs:element>
+    <xs:element name="TermInfo">
+      <xs:complexType>
+        <xs:sequence>
+          <xs:element ref="pc:TermName" minOccurs="0"/>
+          <xs:element ref="pc:TermId" minOccurs="0"/>
+        </xs:sequence>
+      </xs:complexType>
+    </xs:element>
+    <xs:element name="TermName" type="xs:string"/>
+    <xs:element name="TermId" type="xs:string"/>
+  </xs:schema>
+</ct:contentTypeSchema>
+</file>
+
+<file path=customXml/item3.xml><?xml version="1.0" encoding="utf-8"?>
+<?mso-contentType ?>
+<FormTemplates xmlns="http://schemas.microsoft.com/sharepoint/v3/contenttype/forms">
+  <Display>DocumentLibraryForm</Display>
+  <Edit>DocumentLibraryForm</Edit>
+  <New>DocumentLibraryForm</New>
+</FormTemplates>
+</file>
+
+<file path=customXml/itemProps1.xml><?xml version="1.0" encoding="utf-8"?>
+<ds:datastoreItem xmlns:ds="http://schemas.openxmlformats.org/officeDocument/2006/customXml" ds:itemID="{528D3421-CEB5-48A6-89FB-0207B678ECC3}">
+  <ds:schemaRefs>
+    <ds:schemaRef ds:uri="0f457e27-6af7-4b6e-a954-e955a3f40dc6"/>
+    <ds:schemaRef ds:uri="http://www.w3.org/XML/1998/namespace"/>
+    <ds:schemaRef ds:uri="http://purl.org/dc/dcmitype/"/>
+    <ds:schemaRef ds:uri="http://schemas.microsoft.com/office/2006/metadata/properties"/>
+    <ds:schemaRef ds:uri="http://schemas.microsoft.com/office/2006/documentManagement/types"/>
+    <ds:schemaRef ds:uri="http://schemas.microsoft.com/office/infopath/2007/PartnerControls"/>
+    <ds:schemaRef ds:uri="http://purl.org/dc/elements/1.1/"/>
+    <ds:schemaRef ds:uri="http://purl.org/dc/terms/"/>
+    <ds:schemaRef ds:uri="http://schemas.openxmlformats.org/package/2006/metadata/core-properties"/>
+  </ds:schemaRefs>
+</ds:datastoreItem>
+</file>
+
+<file path=customXml/itemProps2.xml><?xml version="1.0" encoding="utf-8"?>
+<ds:datastoreItem xmlns:ds="http://schemas.openxmlformats.org/officeDocument/2006/customXml" ds:itemID="{572C656C-E8AB-45CC-A501-0558050E672E}">
+  <ds:schemaRefs>
+    <ds:schemaRef ds:uri="http://schemas.microsoft.com/office/2006/metadata/contentType"/>
+    <ds:schemaRef ds:uri="http://schemas.microsoft.com/office/2006/metadata/properties/metaAttributes"/>
+    <ds:schemaRef ds:uri="http://www.w3.org/2001/XMLSchema"/>
+    <ds:schemaRef ds:uri="http://schemas.microsoft.com/office/2006/metadata/properties"/>
+    <ds:schemaRef ds:uri="0f457e27-6af7-4b6e-a954-e955a3f40dc6"/>
+    <ds:schemaRef ds:uri="http://schemas.microsoft.com/office/2006/documentManagement/types"/>
+    <ds:schemaRef ds:uri="http://schemas.microsoft.com/office/infopath/2007/PartnerControls"/>
+    <ds:schemaRef ds:uri="http://schemas.openxmlformats.org/package/2006/metadata/core-properties"/>
+    <ds:schemaRef ds:uri="http://purl.org/dc/elements/1.1/"/>
+    <ds:schemaRef ds:uri="http://purl.org/dc/terms/"/>
+    <ds:schemaRef ds:uri="http://schemas.microsoft.com/internal/obd"/>
+  </ds:schemaRefs>
+</ds:datastoreItem>
+</file>
+
+<file path=customXml/itemProps3.xml><?xml version="1.0" encoding="utf-8"?>
+<ds:datastoreItem xmlns:ds="http://schemas.openxmlformats.org/officeDocument/2006/customXml" ds:itemID="{8A059A5C-DC75-4528-A4C1-812EA7A3B4FD}">
+  <ds:schemaRefs>
+    <ds:schemaRef ds:uri="http://schemas.microsoft.com/sharepoint/v3/contenttype/forms"/>
+  </ds:schemaRefs>
+</ds:datastoreItem>
 </file>
</xml_diff>